<commit_message>
update meeting minutes for 4/24 meeting
</commit_message>
<xml_diff>
--- a/Phase 3 Documents/Meeting Notes - Updated P3.docx
+++ b/Phase 3 Documents/Meeting Notes - Updated P3.docx
@@ -3180,6 +3180,230 @@
           <w:rtl w:val="0"/>
         </w:rPr>
         <w:t xml:space="preserve">The basic strategy will be to get the Server/Client basics working (getting the two to be able to successfully communicate), and then work outwards.</w:t>
+      </w:r>
+    </w:p>
+    <w:p>
+      <w:pPr>
+        <w:rPr>
+          <w:sz w:val="24"/>
+          <w:szCs w:val="24"/>
+        </w:rPr>
+      </w:pPr>
+      <w:r>
+        <w:rPr>
+          <w:rtl w:val="0"/>
+        </w:rPr>
+      </w:r>
+    </w:p>
+    <w:p>
+      <w:pPr>
+        <w:rPr>
+          <w:sz w:val="24"/>
+          <w:szCs w:val="24"/>
+        </w:rPr>
+      </w:pPr>
+      <w:r>
+        <w:rPr>
+          <w:sz w:val="24"/>
+          <w:szCs w:val="24"/>
+          <w:rtl w:val="0"/>
+        </w:rPr>
+        <w:t xml:space="preserve">Attendees: Zoheb Talhah Kenny</w:t>
+      </w:r>
+    </w:p>
+    <w:p>
+      <w:pPr>
+        <w:rPr>
+          <w:sz w:val="24"/>
+          <w:szCs w:val="24"/>
+        </w:rPr>
+      </w:pPr>
+      <w:r>
+        <w:rPr>
+          <w:rtl w:val="0"/>
+        </w:rPr>
+      </w:r>
+    </w:p>
+    <w:p>
+      <w:pPr>
+        <w:rPr>
+          <w:sz w:val="24"/>
+          <w:szCs w:val="24"/>
+        </w:rPr>
+      </w:pPr>
+      <w:r>
+        <w:rPr>
+          <w:rtl w:val="0"/>
+        </w:rPr>
+      </w:r>
+    </w:p>
+    <w:p>
+      <w:pPr>
+        <w:rPr>
+          <w:sz w:val="24"/>
+          <w:szCs w:val="24"/>
+        </w:rPr>
+      </w:pPr>
+      <w:r>
+        <w:rPr>
+          <w:rtl w:val="0"/>
+        </w:rPr>
+      </w:r>
+    </w:p>
+    <w:p>
+      <w:pPr>
+        <w:rPr>
+          <w:sz w:val="24"/>
+          <w:szCs w:val="24"/>
+        </w:rPr>
+      </w:pPr>
+      <w:r>
+        <w:rPr>
+          <w:rtl w:val="0"/>
+        </w:rPr>
+      </w:r>
+    </w:p>
+    <w:p>
+      <w:pPr>
+        <w:rPr>
+          <w:sz w:val="24"/>
+          <w:szCs w:val="24"/>
+        </w:rPr>
+      </w:pPr>
+      <w:r>
+        <w:rPr>
+          <w:sz w:val="24"/>
+          <w:szCs w:val="24"/>
+          <w:rtl w:val="0"/>
+        </w:rPr>
+        <w:t xml:space="preserve">4/24 Meeting Minutes - 30 Minutes </w:t>
+      </w:r>
+    </w:p>
+    <w:p>
+      <w:pPr>
+        <w:rPr>
+          <w:sz w:val="24"/>
+          <w:szCs w:val="24"/>
+        </w:rPr>
+      </w:pPr>
+      <w:r>
+        <w:rPr>
+          <w:sz w:val="24"/>
+          <w:szCs w:val="24"/>
+          <w:rtl w:val="0"/>
+        </w:rPr>
+        <w:t xml:space="preserve">Kenny gave some updates on progress involving primarily the DBManager and the need to have 2 constructors to cover the 2 distinct instances when creating Message/Chat/User objects (reading in 1 from DB vs from an Admin creating a new one in which a new ID needs to be created). </w:t>
+      </w:r>
+    </w:p>
+    <w:p>
+      <w:pPr>
+        <w:rPr>
+          <w:sz w:val="24"/>
+          <w:szCs w:val="24"/>
+        </w:rPr>
+      </w:pPr>
+      <w:r>
+        <w:rPr>
+          <w:rtl w:val="0"/>
+        </w:rPr>
+      </w:r>
+    </w:p>
+    <w:p>
+      <w:pPr>
+        <w:rPr>
+          <w:sz w:val="24"/>
+          <w:szCs w:val="24"/>
+        </w:rPr>
+      </w:pPr>
+      <w:r>
+        <w:rPr>
+          <w:sz w:val="24"/>
+          <w:szCs w:val="24"/>
+          <w:rtl w:val="0"/>
+        </w:rPr>
+        <w:t xml:space="preserve">Some concurrency &amp; multithreading issues were brought up and discussed as well as discussions on setting up tests. </w:t>
+      </w:r>
+    </w:p>
+    <w:p>
+      <w:pPr>
+        <w:rPr>
+          <w:sz w:val="24"/>
+          <w:szCs w:val="24"/>
+        </w:rPr>
+      </w:pPr>
+      <w:r>
+        <w:rPr>
+          <w:rtl w:val="0"/>
+        </w:rPr>
+      </w:r>
+    </w:p>
+    <w:p>
+      <w:pPr>
+        <w:numPr>
+          <w:ilvl w:val="0"/>
+          <w:numId w:val="6"/>
+        </w:numPr>
+        <w:spacing w:line="240" w:lineRule="auto"/>
+        <w:ind w:left="720" w:hanging="360"/>
+        <w:rPr>
+          <w:rFonts w:ascii="Arial" w:cs="Arial" w:eastAsia="Arial" w:hAnsi="Arial"/>
+          <w:sz w:val="24"/>
+          <w:szCs w:val="24"/>
+        </w:rPr>
+      </w:pPr>
+      <w:r>
+        <w:rPr>
+          <w:sz w:val="24"/>
+          <w:szCs w:val="24"/>
+          <w:rtl w:val="0"/>
+        </w:rPr>
+        <w:t xml:space="preserve">Zoheb will continue to focus on the classes: GUI/Client/Message/Chat</w:t>
+      </w:r>
+    </w:p>
+    <w:p>
+      <w:pPr>
+        <w:numPr>
+          <w:ilvl w:val="0"/>
+          <w:numId w:val="6"/>
+        </w:numPr>
+        <w:spacing w:line="240" w:lineRule="auto"/>
+        <w:ind w:left="720" w:hanging="360"/>
+        <w:rPr>
+          <w:rFonts w:ascii="Arial" w:cs="Arial" w:eastAsia="Arial" w:hAnsi="Arial"/>
+          <w:sz w:val="24"/>
+          <w:szCs w:val="24"/>
+        </w:rPr>
+      </w:pPr>
+      <w:r>
+        <w:rPr>
+          <w:sz w:val="24"/>
+          <w:szCs w:val="24"/>
+          <w:rtl w:val="0"/>
+        </w:rPr>
+        <w:t xml:space="preserve">Talhah will continue to focus on the classes: GUI/IT Admin/User</w:t>
+      </w:r>
+    </w:p>
+    <w:p>
+      <w:pPr>
+        <w:numPr>
+          <w:ilvl w:val="0"/>
+          <w:numId w:val="6"/>
+        </w:numPr>
+        <w:spacing w:line="240" w:lineRule="auto"/>
+        <w:ind w:left="720" w:hanging="360"/>
+        <w:rPr>
+          <w:rFonts w:ascii="Arial" w:cs="Arial" w:eastAsia="Arial" w:hAnsi="Arial"/>
+          <w:sz w:val="24"/>
+          <w:szCs w:val="24"/>
+        </w:rPr>
+      </w:pPr>
+      <w:r>
+        <w:rPr>
+          <w:sz w:val="24"/>
+          <w:szCs w:val="24"/>
+          <w:rtl w:val="0"/>
+        </w:rPr>
+        <w:t xml:space="preserve">Kenny will continue to focus on the classes: Server/DBManager/Packet</w:t>
       </w:r>
     </w:p>
     <w:p>

</xml_diff>